<commit_message>
update for affars pgi part 5305
</commit_message>
<xml_diff>
--- a/AFFARS/DEVELOPMENT/msword/AFFARS-PGI_PART-pgi_5305.docx
+++ b/AFFARS/DEVELOPMENT/msword/AFFARS-PGI_PART-pgi_5305.docx
@@ -1,6 +1,6 @@
 
 <file path=word/document.xml><?xml version="1.0" encoding="utf-8"?>
-<w:document xmlns:wpc="http://schemas.microsoft.com/office/word/2010/wordprocessingCanvas" xmlns:cx="http://schemas.microsoft.com/office/drawing/2014/chartex" xmlns:cx1="http://schemas.microsoft.com/office/drawing/2015/9/8/chartex" xmlns:cx2="http://schemas.microsoft.com/office/drawing/2015/10/21/chartex" xmlns:cx3="http://schemas.microsoft.com/office/drawing/2016/5/9/chartex" xmlns:cx4="http://schemas.microsoft.com/office/drawing/2016/5/10/chartex" xmlns:cx5="http://schemas.microsoft.com/office/drawing/2016/5/11/chartex" xmlns:cx6="http://schemas.microsoft.com/office/drawing/2016/5/12/chartex" xmlns:cx7="http://schemas.microsoft.com/office/drawing/2016/5/13/chartex" xmlns:cx8="http://schemas.microsoft.com/office/drawing/2016/5/14/chartex" xmlns:mc="http://schemas.openxmlformats.org/markup-compatibility/2006" xmlns:aink="http://schemas.microsoft.com/office/drawing/2016/ink" xmlns:am3d="http://schemas.microsoft.com/office/drawing/2017/model3d" xmlns:o="urn:schemas-microsoft-com:office:office" xmlns:r="http://schemas.openxmlformats.org/officeDocument/2006/relationships" xmlns:m="http://schemas.openxmlformats.org/officeDocument/2006/math" xmlns:v="urn:schemas-microsoft-com:vml" xmlns:wp14="http://schemas.microsoft.com/office/word/2010/wordprocessingDrawing" xmlns:wp="http://schemas.openxmlformats.org/drawingml/2006/wordprocessingDrawing" xmlns:w10="urn:schemas-microsoft-com:office:word" xmlns:w="http://schemas.openxmlformats.org/wordprocessingml/2006/main" xmlns:w14="http://schemas.microsoft.com/office/word/2010/wordml" xmlns:w15="http://schemas.microsoft.com/office/word/2012/wordml" xmlns:w16cid="http://schemas.microsoft.com/office/word/2016/wordml/cid" xmlns:w16se="http://schemas.microsoft.com/office/word/2015/wordml/symex" xmlns:wpg="http://schemas.microsoft.com/office/word/2010/wordprocessingGroup" xmlns:wpi="http://schemas.microsoft.com/office/word/2010/wordprocessingInk" xmlns:wne="http://schemas.microsoft.com/office/word/2006/wordml" xmlns:wps="http://schemas.microsoft.com/office/word/2010/wordprocessingShape" mc:Ignorable="w14 w15 w16se w16cid wp14">
+<w:document xmlns:wpc="http://schemas.microsoft.com/office/word/2010/wordprocessingCanvas" xmlns:cx="http://schemas.microsoft.com/office/drawing/2014/chartex" xmlns:cx1="http://schemas.microsoft.com/office/drawing/2015/9/8/chartex" xmlns:mc="http://schemas.openxmlformats.org/markup-compatibility/2006" xmlns:o="urn:schemas-microsoft-com:office:office" xmlns:r="http://schemas.openxmlformats.org/officeDocument/2006/relationships" xmlns:m="http://schemas.openxmlformats.org/officeDocument/2006/math" xmlns:v="urn:schemas-microsoft-com:vml" xmlns:wp14="http://schemas.microsoft.com/office/word/2010/wordprocessingDrawing" xmlns:wp="http://schemas.openxmlformats.org/drawingml/2006/wordprocessingDrawing" xmlns:w10="urn:schemas-microsoft-com:office:word" xmlns:w="http://schemas.openxmlformats.org/wordprocessingml/2006/main" xmlns:w14="http://schemas.microsoft.com/office/word/2010/wordml" xmlns:w15="http://schemas.microsoft.com/office/word/2012/wordml" xmlns:w16se="http://schemas.microsoft.com/office/word/2015/wordml/symex" xmlns:wpg="http://schemas.microsoft.com/office/word/2010/wordprocessingGroup" xmlns:wpi="http://schemas.microsoft.com/office/word/2010/wordprocessingInk" xmlns:wne="http://schemas.microsoft.com/office/word/2006/wordml" xmlns:wps="http://schemas.microsoft.com/office/word/2010/wordprocessingShape" mc:Ignorable="w14 w15 w16se wp14">
   <w:body>
     <w:p>
       <w:pPr>
@@ -218,7 +218,7 @@
                 <w:sz w:val="20"/>
               </w:rPr>
             </w:pPr>
-            <w:hyperlink w:anchor="_AF_PGI_5305.201" w:history="1">
+            <w:hyperlink w:anchor="_AF_PGI_5305.201_1" w:history="1">
               <w:r>
                 <w:rPr>
                   <w:rStyle w:val="Hyperlink"/>
@@ -374,7 +374,7 @@
                 <w:sz w:val="20"/>
               </w:rPr>
             </w:pPr>
-            <w:hyperlink w:anchor="_SMC_PGI_5305.303" w:history="1">
+            <w:hyperlink w:anchor="_AFMC_PGI_5305.303" w:history="1">
               <w:r>
                 <w:rPr>
                   <w:rStyle w:val="Hyperlink"/>
@@ -406,6 +406,90 @@
                 <w:sz w:val="20"/>
                 <w:szCs w:val="24"/>
               </w:rPr>
+              <w:t>AF</w:t>
+            </w:r>
+            <w:r>
+              <w:rPr>
+                <w:rFonts w:cstheme="minorHAnsi"/>
+                <w:sz w:val="20"/>
+                <w:szCs w:val="24"/>
+              </w:rPr>
+              <w:t>MC</w:t>
+            </w:r>
+          </w:p>
+        </w:tc>
+        <w:tc>
+          <w:tcPr>
+            <w:tcW w:w="6107" w:type="dxa"/>
+            <w:vAlign w:val="center"/>
+          </w:tcPr>
+          <w:p>
+            <w:pPr>
+              <w:rPr>
+                <w:rFonts w:cstheme="minorHAnsi"/>
+                <w:sz w:val="20"/>
+              </w:rPr>
+            </w:pPr>
+            <w:r>
+              <w:rPr>
+                <w:rFonts w:eastAsia="Calibri" w:cstheme="minorHAnsi"/>
+                <w:sz w:val="20"/>
+                <w:szCs w:val="24"/>
+              </w:rPr>
+              <w:t>Announcement of Contract Awards</w:t>
+            </w:r>
+          </w:p>
+        </w:tc>
+      </w:tr>
+      <w:tr>
+        <w:trPr>
+          <w:trHeight w:val="432"/>
+          <w:jc w:val="center"/>
+        </w:trPr>
+        <w:tc>
+          <w:tcPr>
+            <w:tcW w:w="2542" w:type="dxa"/>
+            <w:vAlign w:val="center"/>
+          </w:tcPr>
+          <w:p>
+            <w:pPr>
+              <w:rPr>
+                <w:rFonts w:cstheme="minorHAnsi"/>
+                <w:sz w:val="20"/>
+              </w:rPr>
+            </w:pPr>
+            <w:hyperlink w:anchor="_SMC_PGI_5305.303_1" w:history="1">
+              <w:r>
+                <w:rPr>
+                  <w:rStyle w:val="Hyperlink"/>
+                  <w:rFonts w:cstheme="minorHAnsi"/>
+                  <w:sz w:val="20"/>
+                  <w:szCs w:val="24"/>
+                </w:rPr>
+                <w:t>PGI 5305.303</w:t>
+              </w:r>
+            </w:hyperlink>
+          </w:p>
+        </w:tc>
+        <w:tc>
+          <w:tcPr>
+            <w:tcW w:w="1431" w:type="dxa"/>
+            <w:vAlign w:val="center"/>
+          </w:tcPr>
+          <w:p>
+            <w:pPr>
+              <w:jc w:val="center"/>
+              <w:rPr>
+                <w:rFonts w:eastAsia="Calibri" w:cstheme="minorHAnsi"/>
+                <w:sz w:val="20"/>
+              </w:rPr>
+            </w:pPr>
+            <w:r>
+              <w:rPr>
+                <w:rFonts w:cstheme="minorHAnsi"/>
+                <w:sz w:val="20"/>
+                <w:szCs w:val="24"/>
+              </w:rPr>
               <w:t>SMC</w:t>
             </w:r>
           </w:p>
@@ -483,6 +567,8 @@
           <w:lang w:val="en"/>
         </w:rPr>
       </w:pPr>
+      <w:bookmarkStart w:id="1" w:name="_AF_PGI_5305.201_1"/>
+      <w:bookmarkEnd w:id="1"/>
       <w:r>
         <w:rPr>
           <w:bCs/>
@@ -3918,7 +4004,23 @@
           <w:szCs w:val="24"/>
           <w:lang w:val="en"/>
         </w:rPr>
-        <w:t>(i)</w:t>
+        <w:t>(</w:t>
+      </w:r>
+      <w:proofErr w:type="spellStart"/>
+      <w:r>
+        <w:rPr>
+          <w:szCs w:val="24"/>
+          <w:lang w:val="en"/>
+        </w:rPr>
+        <w:t>i</w:t>
+      </w:r>
+      <w:proofErr w:type="spellEnd"/>
+      <w:r>
+        <w:rPr>
+          <w:szCs w:val="24"/>
+          <w:lang w:val="en"/>
+        </w:rPr>
+        <w:t>)</w:t>
       </w:r>
       <w:r>
         <w:rPr>
@@ -3954,7 +4056,23 @@
           <w:szCs w:val="24"/>
           <w:lang w:val="en"/>
         </w:rPr>
-        <w:t xml:space="preserve"> agencies determine if there are qualified vendors to perform the work scope, and allows the contracting office to gather information on the interested vendors. The presolicitation notice also helps the </w:t>
+        <w:t xml:space="preserve"> agencies determine if there are qualified vendors to perform the work scope, and allows the contracting office to gather information on the interested vendors. The </w:t>
+      </w:r>
+      <w:proofErr w:type="spellStart"/>
+      <w:r>
+        <w:rPr>
+          <w:szCs w:val="24"/>
+          <w:lang w:val="en"/>
+        </w:rPr>
+        <w:t>presolicitation</w:t>
+      </w:r>
+      <w:proofErr w:type="spellEnd"/>
+      <w:r>
+        <w:rPr>
+          <w:szCs w:val="24"/>
+          <w:lang w:val="en"/>
+        </w:rPr>
+        <w:t xml:space="preserve"> notice also helps the </w:t>
       </w:r>
       <w:r>
         <w:rPr>
@@ -4102,6 +4220,7 @@
           <w:lang w:val="en"/>
         </w:rPr>
       </w:pPr>
+      <w:proofErr w:type="gramStart"/>
       <w:r>
         <w:rPr>
           <w:szCs w:val="24"/>
@@ -4122,7 +4241,16 @@
           <w:szCs w:val="24"/>
           <w:lang w:val="en"/>
         </w:rPr>
-        <w:t>Special Notice:</w:t>
+        <w:t>Special</w:t>
+      </w:r>
+      <w:proofErr w:type="gramEnd"/>
+      <w:r>
+        <w:rPr>
+          <w:bCs/>
+          <w:szCs w:val="24"/>
+          <w:lang w:val="en"/>
+        </w:rPr>
+        <w:t xml:space="preserve"> Notice:</w:t>
       </w:r>
       <w:r>
         <w:rPr>
@@ -4264,6 +4392,7 @@
           <w:lang w:val="en"/>
         </w:rPr>
       </w:pPr>
+      <w:proofErr w:type="gramStart"/>
       <w:r>
         <w:rPr>
           <w:szCs w:val="24"/>
@@ -4284,7 +4413,16 @@
           <w:szCs w:val="24"/>
           <w:lang w:val="en"/>
         </w:rPr>
-        <w:t>Justification and Approval (J&amp;A):</w:t>
+        <w:t>Justification</w:t>
+      </w:r>
+      <w:proofErr w:type="gramEnd"/>
+      <w:r>
+        <w:rPr>
+          <w:bCs/>
+          <w:szCs w:val="24"/>
+          <w:lang w:val="en"/>
+        </w:rPr>
+        <w:t xml:space="preserve"> and Approval (J&amp;A):</w:t>
       </w:r>
       <w:r>
         <w:rPr>
@@ -4618,7 +4756,25 @@
           <w:szCs w:val="24"/>
           <w:lang w:val="en"/>
         </w:rPr>
-        <w:t>funded solely with DoD funds</w:t>
+        <w:t xml:space="preserve">funded solely with </w:t>
+      </w:r>
+      <w:proofErr w:type="gramStart"/>
+      <w:r>
+        <w:rPr>
+          <w:iCs/>
+          <w:szCs w:val="24"/>
+          <w:lang w:val="en"/>
+        </w:rPr>
+        <w:t>DoD</w:t>
+      </w:r>
+      <w:proofErr w:type="gramEnd"/>
+      <w:r>
+        <w:rPr>
+          <w:iCs/>
+          <w:szCs w:val="24"/>
+          <w:lang w:val="en"/>
+        </w:rPr>
+        <w:t xml:space="preserve"> funds</w:t>
       </w:r>
       <w:r>
         <w:rPr>
@@ -4749,6 +4905,135 @@
       </w:pPr>
       <w:r>
         <w:lastRenderedPageBreak/>
+        <w:t>AF</w:t>
+      </w:r>
+      <w:r>
+        <w:t>MC PGI 5305</w:t>
+      </w:r>
+      <w:r>
+        <w:rPr>
+          <w:b w:val="0"/>
+        </w:rPr>
+        <w:br/>
+      </w:r>
+      <w:r>
+        <w:t>Publicizing Contract Actions</w:t>
+      </w:r>
+    </w:p>
+    <w:p>
+      <w:pPr>
+        <w:pStyle w:val="Heading3"/>
+        <w:rPr>
+          <w:rFonts w:eastAsia="Calibri"/>
+        </w:rPr>
+      </w:pPr>
+      <w:bookmarkStart w:id="2" w:name="_AFMC_PGI_5305.303"/>
+      <w:bookmarkEnd w:id="2"/>
+      <w:r>
+        <w:rPr>
+          <w:rFonts w:eastAsia="Calibri"/>
+        </w:rPr>
+        <w:t>AF</w:t>
+      </w:r>
+      <w:r>
+        <w:rPr>
+          <w:rFonts w:eastAsia="Calibri"/>
+        </w:rPr>
+        <w:t>MC PGI 5305.</w:t>
+      </w:r>
+      <w:r>
+        <w:rPr>
+          <w:rFonts w:eastAsia="Calibri"/>
+        </w:rPr>
+        <w:t>303</w:t>
+      </w:r>
+      <w:r>
+        <w:rPr>
+          <w:rFonts w:eastAsia="Calibri"/>
+        </w:rPr>
+        <w:t xml:space="preserve">   </w:t>
+      </w:r>
+      <w:r>
+        <w:t>Announcement of Contract Awards</w:t>
+      </w:r>
+    </w:p>
+    <w:p>
+      <w:pPr>
+        <w:pStyle w:val="List1"/>
+        <w:ind w:left="0"/>
+      </w:pPr>
+      <w:r>
+        <w:rPr>
+          <w:b/>
+        </w:rPr>
+        <w:t>1279 SCO Reporting</w:t>
+      </w:r>
+      <w:r>
+        <w:rPr>
+          <w:b/>
+        </w:rPr>
+        <w:t>.</w:t>
+      </w:r>
+      <w:r>
+        <w:t xml:space="preserve">   </w:t>
+      </w:r>
+      <w:r>
+        <w:t>For AFRL,</w:t>
+      </w:r>
+      <w:r>
+        <w:t xml:space="preserve"> if an action is submitted for HQ AFRL/PK Contract Clearance, the Contracting Officer is deemed to have met the requirement for providing a courtesy copy of the 1279 report to the SCO. </w:t>
+      </w:r>
+      <w:r>
+        <w:t xml:space="preserve">  </w:t>
+      </w:r>
+      <w:r>
+        <w:t>If Contract Clearance is not applicable to an action valued at $50M or above</w:t>
+      </w:r>
+      <w:r>
+        <w:t>,</w:t>
+      </w:r>
+      <w:r>
+        <w:t xml:space="preserve"> or the requirement for contract clearance for said action has been waived; the local contracting office will include notification of the anticipated award in their Monthly Activity Report preceding the award</w:t>
+      </w:r>
+      <w:r>
+        <w:t>,</w:t>
+      </w:r>
+      <w:r>
+        <w:t xml:space="preserve"> but no fewer than 3 days prior to the expected date of award.</w:t>
+      </w:r>
+    </w:p>
+    <w:p>
+      <w:pPr>
+        <w:pStyle w:val="List1"/>
+        <w:ind w:left="0"/>
+      </w:pPr>
+    </w:p>
+    <w:p>
+      <w:pPr>
+        <w:spacing w:before="0" w:after="160" w:line="259" w:lineRule="auto"/>
+        <w:rPr>
+          <w:rFonts w:eastAsiaTheme="majorEastAsia"/>
+          <w:b/>
+          <w:color w:val="000000" w:themeColor="text1"/>
+          <w:sz w:val="28"/>
+          <w:szCs w:val="26"/>
+        </w:rPr>
+      </w:pPr>
+      <w:r>
+        <w:br w:type="page"/>
+      </w:r>
+      <w:bookmarkStart w:id="3" w:name="_GoBack"/>
+      <w:bookmarkEnd w:id="3"/>
+    </w:p>
+    <w:p>
+      <w:pPr>
+        <w:pStyle w:val="Heading2"/>
+        <w:rPr>
+          <w:b w:val="0"/>
+        </w:rPr>
+      </w:pPr>
+      <w:r>
+        <w:lastRenderedPageBreak/>
         <w:t>SMC PGI 5305</w:t>
       </w:r>
       <w:r>
@@ -4760,8 +5045,8 @@
       <w:r>
         <w:t>Publicizing Contract Actions</w:t>
       </w:r>
-      <w:bookmarkStart w:id="1" w:name="_SMC_PGI_5305.207-90"/>
-      <w:bookmarkEnd w:id="1"/>
+      <w:bookmarkStart w:id="4" w:name="_SMC_PGI_5305.207-90"/>
+      <w:bookmarkEnd w:id="4"/>
     </w:p>
     <w:p>
       <w:pPr>
@@ -5049,8 +5334,8 @@
         </w:rPr>
         <w:t>immediately.</w:t>
       </w:r>
-      <w:bookmarkStart w:id="2" w:name="_SMC_PGI_5305.303"/>
-      <w:bookmarkEnd w:id="2"/>
+      <w:bookmarkStart w:id="5" w:name="_SMC_PGI_5305.303"/>
+      <w:bookmarkEnd w:id="5"/>
     </w:p>
     <w:p>
       <w:pPr>
@@ -5059,6 +5344,8 @@
           <w:rFonts w:eastAsia="Calibri"/>
         </w:rPr>
       </w:pPr>
+      <w:bookmarkStart w:id="6" w:name="_SMC_PGI_5305.303_1"/>
+      <w:bookmarkEnd w:id="6"/>
       <w:r>
         <w:rPr>
           <w:rFonts w:eastAsia="Calibri"/>
@@ -5128,7 +5415,7 @@
 </file>
 
 <file path=word/endnotes.xml><?xml version="1.0" encoding="utf-8"?>
-<w:endnotes xmlns:wpc="http://schemas.microsoft.com/office/word/2010/wordprocessingCanvas" xmlns:cx="http://schemas.microsoft.com/office/drawing/2014/chartex" xmlns:cx1="http://schemas.microsoft.com/office/drawing/2015/9/8/chartex" xmlns:cx2="http://schemas.microsoft.com/office/drawing/2015/10/21/chartex" xmlns:cx3="http://schemas.microsoft.com/office/drawing/2016/5/9/chartex" xmlns:cx4="http://schemas.microsoft.com/office/drawing/2016/5/10/chartex" xmlns:cx5="http://schemas.microsoft.com/office/drawing/2016/5/11/chartex" xmlns:cx6="http://schemas.microsoft.com/office/drawing/2016/5/12/chartex" xmlns:cx7="http://schemas.microsoft.com/office/drawing/2016/5/13/chartex" xmlns:cx8="http://schemas.microsoft.com/office/drawing/2016/5/14/chartex" xmlns:mc="http://schemas.openxmlformats.org/markup-compatibility/2006" xmlns:aink="http://schemas.microsoft.com/office/drawing/2016/ink" xmlns:am3d="http://schemas.microsoft.com/office/drawing/2017/model3d" xmlns:o="urn:schemas-microsoft-com:office:office" xmlns:r="http://schemas.openxmlformats.org/officeDocument/2006/relationships" xmlns:m="http://schemas.openxmlformats.org/officeDocument/2006/math" xmlns:v="urn:schemas-microsoft-com:vml" xmlns:wp14="http://schemas.microsoft.com/office/word/2010/wordprocessingDrawing" xmlns:wp="http://schemas.openxmlformats.org/drawingml/2006/wordprocessingDrawing" xmlns:w10="urn:schemas-microsoft-com:office:word" xmlns:w="http://schemas.openxmlformats.org/wordprocessingml/2006/main" xmlns:w14="http://schemas.microsoft.com/office/word/2010/wordml" xmlns:w15="http://schemas.microsoft.com/office/word/2012/wordml" xmlns:w16cid="http://schemas.microsoft.com/office/word/2016/wordml/cid" xmlns:w16se="http://schemas.microsoft.com/office/word/2015/wordml/symex" xmlns:wpg="http://schemas.microsoft.com/office/word/2010/wordprocessingGroup" xmlns:wpi="http://schemas.microsoft.com/office/word/2010/wordprocessingInk" xmlns:wne="http://schemas.microsoft.com/office/word/2006/wordml" xmlns:wps="http://schemas.microsoft.com/office/word/2010/wordprocessingShape" mc:Ignorable="w14 w15 w16se w16cid wp14">
+<w:endnotes xmlns:wpc="http://schemas.microsoft.com/office/word/2010/wordprocessingCanvas" xmlns:cx="http://schemas.microsoft.com/office/drawing/2014/chartex" xmlns:cx1="http://schemas.microsoft.com/office/drawing/2015/9/8/chartex" xmlns:mc="http://schemas.openxmlformats.org/markup-compatibility/2006" xmlns:o="urn:schemas-microsoft-com:office:office" xmlns:r="http://schemas.openxmlformats.org/officeDocument/2006/relationships" xmlns:m="http://schemas.openxmlformats.org/officeDocument/2006/math" xmlns:v="urn:schemas-microsoft-com:vml" xmlns:wp14="http://schemas.microsoft.com/office/word/2010/wordprocessingDrawing" xmlns:wp="http://schemas.openxmlformats.org/drawingml/2006/wordprocessingDrawing" xmlns:w10="urn:schemas-microsoft-com:office:word" xmlns:w="http://schemas.openxmlformats.org/wordprocessingml/2006/main" xmlns:w14="http://schemas.microsoft.com/office/word/2010/wordml" xmlns:w15="http://schemas.microsoft.com/office/word/2012/wordml" xmlns:w16se="http://schemas.microsoft.com/office/word/2015/wordml/symex" xmlns:wpg="http://schemas.microsoft.com/office/word/2010/wordprocessingGroup" xmlns:wpi="http://schemas.microsoft.com/office/word/2010/wordprocessingInk" xmlns:wne="http://schemas.microsoft.com/office/word/2006/wordml" xmlns:wps="http://schemas.microsoft.com/office/word/2010/wordprocessingShape" mc:Ignorable="w14 w15 w16se wp14">
   <w:endnote w:type="separator" w:id="-1">
     <w:p>
       <w:pPr>
@@ -5153,7 +5440,7 @@
 </file>
 
 <file path=word/footer1.xml><?xml version="1.0" encoding="utf-8"?>
-<w:ftr xmlns:wpc="http://schemas.microsoft.com/office/word/2010/wordprocessingCanvas" xmlns:cx="http://schemas.microsoft.com/office/drawing/2014/chartex" xmlns:cx1="http://schemas.microsoft.com/office/drawing/2015/9/8/chartex" xmlns:cx2="http://schemas.microsoft.com/office/drawing/2015/10/21/chartex" xmlns:cx3="http://schemas.microsoft.com/office/drawing/2016/5/9/chartex" xmlns:cx4="http://schemas.microsoft.com/office/drawing/2016/5/10/chartex" xmlns:cx5="http://schemas.microsoft.com/office/drawing/2016/5/11/chartex" xmlns:cx6="http://schemas.microsoft.com/office/drawing/2016/5/12/chartex" xmlns:cx7="http://schemas.microsoft.com/office/drawing/2016/5/13/chartex" xmlns:cx8="http://schemas.microsoft.com/office/drawing/2016/5/14/chartex" xmlns:mc="http://schemas.openxmlformats.org/markup-compatibility/2006" xmlns:aink="http://schemas.microsoft.com/office/drawing/2016/ink" xmlns:am3d="http://schemas.microsoft.com/office/drawing/2017/model3d" xmlns:o="urn:schemas-microsoft-com:office:office" xmlns:r="http://schemas.openxmlformats.org/officeDocument/2006/relationships" xmlns:m="http://schemas.openxmlformats.org/officeDocument/2006/math" xmlns:v="urn:schemas-microsoft-com:vml" xmlns:wp14="http://schemas.microsoft.com/office/word/2010/wordprocessingDrawing" xmlns:wp="http://schemas.openxmlformats.org/drawingml/2006/wordprocessingDrawing" xmlns:w10="urn:schemas-microsoft-com:office:word" xmlns:w="http://schemas.openxmlformats.org/wordprocessingml/2006/main" xmlns:w14="http://schemas.microsoft.com/office/word/2010/wordml" xmlns:w15="http://schemas.microsoft.com/office/word/2012/wordml" xmlns:w16cid="http://schemas.microsoft.com/office/word/2016/wordml/cid" xmlns:w16se="http://schemas.microsoft.com/office/word/2015/wordml/symex" xmlns:wpg="http://schemas.microsoft.com/office/word/2010/wordprocessingGroup" xmlns:wpi="http://schemas.microsoft.com/office/word/2010/wordprocessingInk" xmlns:wne="http://schemas.microsoft.com/office/word/2006/wordml" xmlns:wps="http://schemas.microsoft.com/office/word/2010/wordprocessingShape" mc:Ignorable="w14 w15 w16se w16cid wp14">
+<w:ftr xmlns:wpc="http://schemas.microsoft.com/office/word/2010/wordprocessingCanvas" xmlns:cx="http://schemas.microsoft.com/office/drawing/2014/chartex" xmlns:cx1="http://schemas.microsoft.com/office/drawing/2015/9/8/chartex" xmlns:mc="http://schemas.openxmlformats.org/markup-compatibility/2006" xmlns:o="urn:schemas-microsoft-com:office:office" xmlns:r="http://schemas.openxmlformats.org/officeDocument/2006/relationships" xmlns:m="http://schemas.openxmlformats.org/officeDocument/2006/math" xmlns:v="urn:schemas-microsoft-com:vml" xmlns:wp14="http://schemas.microsoft.com/office/word/2010/wordprocessingDrawing" xmlns:wp="http://schemas.openxmlformats.org/drawingml/2006/wordprocessingDrawing" xmlns:w10="urn:schemas-microsoft-com:office:word" xmlns:w="http://schemas.openxmlformats.org/wordprocessingml/2006/main" xmlns:w14="http://schemas.microsoft.com/office/word/2010/wordml" xmlns:w15="http://schemas.microsoft.com/office/word/2012/wordml" xmlns:w16se="http://schemas.microsoft.com/office/word/2015/wordml/symex" xmlns:wpg="http://schemas.microsoft.com/office/word/2010/wordprocessingGroup" xmlns:wpi="http://schemas.microsoft.com/office/word/2010/wordprocessingInk" xmlns:wne="http://schemas.microsoft.com/office/word/2006/wordml" xmlns:wps="http://schemas.microsoft.com/office/word/2010/wordprocessingShape" mc:Ignorable="w14 w15 w16se wp14">
   <w:p>
     <w:pPr>
       <w:pStyle w:val="Footer"/>
@@ -5163,7 +5450,7 @@
 </file>
 
 <file path=word/footer2.xml><?xml version="1.0" encoding="utf-8"?>
-<w:ftr xmlns:wpc="http://schemas.microsoft.com/office/word/2010/wordprocessingCanvas" xmlns:cx="http://schemas.microsoft.com/office/drawing/2014/chartex" xmlns:cx1="http://schemas.microsoft.com/office/drawing/2015/9/8/chartex" xmlns:cx2="http://schemas.microsoft.com/office/drawing/2015/10/21/chartex" xmlns:cx3="http://schemas.microsoft.com/office/drawing/2016/5/9/chartex" xmlns:cx4="http://schemas.microsoft.com/office/drawing/2016/5/10/chartex" xmlns:cx5="http://schemas.microsoft.com/office/drawing/2016/5/11/chartex" xmlns:cx6="http://schemas.microsoft.com/office/drawing/2016/5/12/chartex" xmlns:cx7="http://schemas.microsoft.com/office/drawing/2016/5/13/chartex" xmlns:cx8="http://schemas.microsoft.com/office/drawing/2016/5/14/chartex" xmlns:mc="http://schemas.openxmlformats.org/markup-compatibility/2006" xmlns:aink="http://schemas.microsoft.com/office/drawing/2016/ink" xmlns:am3d="http://schemas.microsoft.com/office/drawing/2017/model3d" xmlns:o="urn:schemas-microsoft-com:office:office" xmlns:r="http://schemas.openxmlformats.org/officeDocument/2006/relationships" xmlns:m="http://schemas.openxmlformats.org/officeDocument/2006/math" xmlns:v="urn:schemas-microsoft-com:vml" xmlns:wp14="http://schemas.microsoft.com/office/word/2010/wordprocessingDrawing" xmlns:wp="http://schemas.openxmlformats.org/drawingml/2006/wordprocessingDrawing" xmlns:w10="urn:schemas-microsoft-com:office:word" xmlns:w="http://schemas.openxmlformats.org/wordprocessingml/2006/main" xmlns:w14="http://schemas.microsoft.com/office/word/2010/wordml" xmlns:w15="http://schemas.microsoft.com/office/word/2012/wordml" xmlns:w16cid="http://schemas.microsoft.com/office/word/2016/wordml/cid" xmlns:w16se="http://schemas.microsoft.com/office/word/2015/wordml/symex" xmlns:wpg="http://schemas.microsoft.com/office/word/2010/wordprocessingGroup" xmlns:wpi="http://schemas.microsoft.com/office/word/2010/wordprocessingInk" xmlns:wne="http://schemas.microsoft.com/office/word/2006/wordml" xmlns:wps="http://schemas.microsoft.com/office/word/2010/wordprocessingShape" mc:Ignorable="w14 w15 w16se w16cid wp14">
+<w:ftr xmlns:wpc="http://schemas.microsoft.com/office/word/2010/wordprocessingCanvas" xmlns:cx="http://schemas.microsoft.com/office/drawing/2014/chartex" xmlns:cx1="http://schemas.microsoft.com/office/drawing/2015/9/8/chartex" xmlns:mc="http://schemas.openxmlformats.org/markup-compatibility/2006" xmlns:o="urn:schemas-microsoft-com:office:office" xmlns:r="http://schemas.openxmlformats.org/officeDocument/2006/relationships" xmlns:m="http://schemas.openxmlformats.org/officeDocument/2006/math" xmlns:v="urn:schemas-microsoft-com:vml" xmlns:wp14="http://schemas.microsoft.com/office/word/2010/wordprocessingDrawing" xmlns:wp="http://schemas.openxmlformats.org/drawingml/2006/wordprocessingDrawing" xmlns:w10="urn:schemas-microsoft-com:office:word" xmlns:w="http://schemas.openxmlformats.org/wordprocessingml/2006/main" xmlns:w14="http://schemas.microsoft.com/office/word/2010/wordml" xmlns:w15="http://schemas.microsoft.com/office/word/2012/wordml" xmlns:w16se="http://schemas.microsoft.com/office/word/2015/wordml/symex" xmlns:wpg="http://schemas.microsoft.com/office/word/2010/wordprocessingGroup" xmlns:wpi="http://schemas.microsoft.com/office/word/2010/wordprocessingInk" xmlns:wne="http://schemas.microsoft.com/office/word/2006/wordml" xmlns:wps="http://schemas.microsoft.com/office/word/2010/wordprocessingShape" mc:Ignorable="w14 w15 w16se wp14">
   <w:p>
     <w:pPr>
       <w:pStyle w:val="Footer"/>
@@ -5173,7 +5460,7 @@
 </file>
 
 <file path=word/footer3.xml><?xml version="1.0" encoding="utf-8"?>
-<w:ftr xmlns:wpc="http://schemas.microsoft.com/office/word/2010/wordprocessingCanvas" xmlns:cx="http://schemas.microsoft.com/office/drawing/2014/chartex" xmlns:cx1="http://schemas.microsoft.com/office/drawing/2015/9/8/chartex" xmlns:cx2="http://schemas.microsoft.com/office/drawing/2015/10/21/chartex" xmlns:cx3="http://schemas.microsoft.com/office/drawing/2016/5/9/chartex" xmlns:cx4="http://schemas.microsoft.com/office/drawing/2016/5/10/chartex" xmlns:cx5="http://schemas.microsoft.com/office/drawing/2016/5/11/chartex" xmlns:cx6="http://schemas.microsoft.com/office/drawing/2016/5/12/chartex" xmlns:cx7="http://schemas.microsoft.com/office/drawing/2016/5/13/chartex" xmlns:cx8="http://schemas.microsoft.com/office/drawing/2016/5/14/chartex" xmlns:mc="http://schemas.openxmlformats.org/markup-compatibility/2006" xmlns:aink="http://schemas.microsoft.com/office/drawing/2016/ink" xmlns:am3d="http://schemas.microsoft.com/office/drawing/2017/model3d" xmlns:o="urn:schemas-microsoft-com:office:office" xmlns:r="http://schemas.openxmlformats.org/officeDocument/2006/relationships" xmlns:m="http://schemas.openxmlformats.org/officeDocument/2006/math" xmlns:v="urn:schemas-microsoft-com:vml" xmlns:wp14="http://schemas.microsoft.com/office/word/2010/wordprocessingDrawing" xmlns:wp="http://schemas.openxmlformats.org/drawingml/2006/wordprocessingDrawing" xmlns:w10="urn:schemas-microsoft-com:office:word" xmlns:w="http://schemas.openxmlformats.org/wordprocessingml/2006/main" xmlns:w14="http://schemas.microsoft.com/office/word/2010/wordml" xmlns:w15="http://schemas.microsoft.com/office/word/2012/wordml" xmlns:w16cid="http://schemas.microsoft.com/office/word/2016/wordml/cid" xmlns:w16se="http://schemas.microsoft.com/office/word/2015/wordml/symex" xmlns:wpg="http://schemas.microsoft.com/office/word/2010/wordprocessingGroup" xmlns:wpi="http://schemas.microsoft.com/office/word/2010/wordprocessingInk" xmlns:wne="http://schemas.microsoft.com/office/word/2006/wordml" xmlns:wps="http://schemas.microsoft.com/office/word/2010/wordprocessingShape" mc:Ignorable="w14 w15 w16se w16cid wp14">
+<w:ftr xmlns:wpc="http://schemas.microsoft.com/office/word/2010/wordprocessingCanvas" xmlns:cx="http://schemas.microsoft.com/office/drawing/2014/chartex" xmlns:cx1="http://schemas.microsoft.com/office/drawing/2015/9/8/chartex" xmlns:mc="http://schemas.openxmlformats.org/markup-compatibility/2006" xmlns:o="urn:schemas-microsoft-com:office:office" xmlns:r="http://schemas.openxmlformats.org/officeDocument/2006/relationships" xmlns:m="http://schemas.openxmlformats.org/officeDocument/2006/math" xmlns:v="urn:schemas-microsoft-com:vml" xmlns:wp14="http://schemas.microsoft.com/office/word/2010/wordprocessingDrawing" xmlns:wp="http://schemas.openxmlformats.org/drawingml/2006/wordprocessingDrawing" xmlns:w10="urn:schemas-microsoft-com:office:word" xmlns:w="http://schemas.openxmlformats.org/wordprocessingml/2006/main" xmlns:w14="http://schemas.microsoft.com/office/word/2010/wordml" xmlns:w15="http://schemas.microsoft.com/office/word/2012/wordml" xmlns:w16se="http://schemas.microsoft.com/office/word/2015/wordml/symex" xmlns:wpg="http://schemas.microsoft.com/office/word/2010/wordprocessingGroup" xmlns:wpi="http://schemas.microsoft.com/office/word/2010/wordprocessingInk" xmlns:wne="http://schemas.microsoft.com/office/word/2006/wordml" xmlns:wps="http://schemas.microsoft.com/office/word/2010/wordprocessingShape" mc:Ignorable="w14 w15 w16se wp14">
   <w:p>
     <w:pPr>
       <w:pStyle w:val="Footer"/>
@@ -5183,7 +5470,7 @@
 </file>
 
 <file path=word/footnotes.xml><?xml version="1.0" encoding="utf-8"?>
-<w:footnotes xmlns:wpc="http://schemas.microsoft.com/office/word/2010/wordprocessingCanvas" xmlns:cx="http://schemas.microsoft.com/office/drawing/2014/chartex" xmlns:cx1="http://schemas.microsoft.com/office/drawing/2015/9/8/chartex" xmlns:cx2="http://schemas.microsoft.com/office/drawing/2015/10/21/chartex" xmlns:cx3="http://schemas.microsoft.com/office/drawing/2016/5/9/chartex" xmlns:cx4="http://schemas.microsoft.com/office/drawing/2016/5/10/chartex" xmlns:cx5="http://schemas.microsoft.com/office/drawing/2016/5/11/chartex" xmlns:cx6="http://schemas.microsoft.com/office/drawing/2016/5/12/chartex" xmlns:cx7="http://schemas.microsoft.com/office/drawing/2016/5/13/chartex" xmlns:cx8="http://schemas.microsoft.com/office/drawing/2016/5/14/chartex" xmlns:mc="http://schemas.openxmlformats.org/markup-compatibility/2006" xmlns:aink="http://schemas.microsoft.com/office/drawing/2016/ink" xmlns:am3d="http://schemas.microsoft.com/office/drawing/2017/model3d" xmlns:o="urn:schemas-microsoft-com:office:office" xmlns:r="http://schemas.openxmlformats.org/officeDocument/2006/relationships" xmlns:m="http://schemas.openxmlformats.org/officeDocument/2006/math" xmlns:v="urn:schemas-microsoft-com:vml" xmlns:wp14="http://schemas.microsoft.com/office/word/2010/wordprocessingDrawing" xmlns:wp="http://schemas.openxmlformats.org/drawingml/2006/wordprocessingDrawing" xmlns:w10="urn:schemas-microsoft-com:office:word" xmlns:w="http://schemas.openxmlformats.org/wordprocessingml/2006/main" xmlns:w14="http://schemas.microsoft.com/office/word/2010/wordml" xmlns:w15="http://schemas.microsoft.com/office/word/2012/wordml" xmlns:w16cid="http://schemas.microsoft.com/office/word/2016/wordml/cid" xmlns:w16se="http://schemas.microsoft.com/office/word/2015/wordml/symex" xmlns:wpg="http://schemas.microsoft.com/office/word/2010/wordprocessingGroup" xmlns:wpi="http://schemas.microsoft.com/office/word/2010/wordprocessingInk" xmlns:wne="http://schemas.microsoft.com/office/word/2006/wordml" xmlns:wps="http://schemas.microsoft.com/office/word/2010/wordprocessingShape" mc:Ignorable="w14 w15 w16se w16cid wp14">
+<w:footnotes xmlns:wpc="http://schemas.microsoft.com/office/word/2010/wordprocessingCanvas" xmlns:cx="http://schemas.microsoft.com/office/drawing/2014/chartex" xmlns:cx1="http://schemas.microsoft.com/office/drawing/2015/9/8/chartex" xmlns:mc="http://schemas.openxmlformats.org/markup-compatibility/2006" xmlns:o="urn:schemas-microsoft-com:office:office" xmlns:r="http://schemas.openxmlformats.org/officeDocument/2006/relationships" xmlns:m="http://schemas.openxmlformats.org/officeDocument/2006/math" xmlns:v="urn:schemas-microsoft-com:vml" xmlns:wp14="http://schemas.microsoft.com/office/word/2010/wordprocessingDrawing" xmlns:wp="http://schemas.openxmlformats.org/drawingml/2006/wordprocessingDrawing" xmlns:w10="urn:schemas-microsoft-com:office:word" xmlns:w="http://schemas.openxmlformats.org/wordprocessingml/2006/main" xmlns:w14="http://schemas.microsoft.com/office/word/2010/wordml" xmlns:w15="http://schemas.microsoft.com/office/word/2012/wordml" xmlns:w16se="http://schemas.microsoft.com/office/word/2015/wordml/symex" xmlns:wpg="http://schemas.microsoft.com/office/word/2010/wordprocessingGroup" xmlns:wpi="http://schemas.microsoft.com/office/word/2010/wordprocessingInk" xmlns:wne="http://schemas.microsoft.com/office/word/2006/wordml" xmlns:wps="http://schemas.microsoft.com/office/word/2010/wordprocessingShape" mc:Ignorable="w14 w15 w16se wp14">
   <w:footnote w:type="separator" w:id="-1">
     <w:p>
       <w:pPr>
@@ -5208,7 +5495,7 @@
 </file>
 
 <file path=word/header1.xml><?xml version="1.0" encoding="utf-8"?>
-<w:hdr xmlns:wpc="http://schemas.microsoft.com/office/word/2010/wordprocessingCanvas" xmlns:cx="http://schemas.microsoft.com/office/drawing/2014/chartex" xmlns:cx1="http://schemas.microsoft.com/office/drawing/2015/9/8/chartex" xmlns:cx2="http://schemas.microsoft.com/office/drawing/2015/10/21/chartex" xmlns:cx3="http://schemas.microsoft.com/office/drawing/2016/5/9/chartex" xmlns:cx4="http://schemas.microsoft.com/office/drawing/2016/5/10/chartex" xmlns:cx5="http://schemas.microsoft.com/office/drawing/2016/5/11/chartex" xmlns:cx6="http://schemas.microsoft.com/office/drawing/2016/5/12/chartex" xmlns:cx7="http://schemas.microsoft.com/office/drawing/2016/5/13/chartex" xmlns:cx8="http://schemas.microsoft.com/office/drawing/2016/5/14/chartex" xmlns:mc="http://schemas.openxmlformats.org/markup-compatibility/2006" xmlns:aink="http://schemas.microsoft.com/office/drawing/2016/ink" xmlns:am3d="http://schemas.microsoft.com/office/drawing/2017/model3d" xmlns:o="urn:schemas-microsoft-com:office:office" xmlns:r="http://schemas.openxmlformats.org/officeDocument/2006/relationships" xmlns:m="http://schemas.openxmlformats.org/officeDocument/2006/math" xmlns:v="urn:schemas-microsoft-com:vml" xmlns:wp14="http://schemas.microsoft.com/office/word/2010/wordprocessingDrawing" xmlns:wp="http://schemas.openxmlformats.org/drawingml/2006/wordprocessingDrawing" xmlns:w10="urn:schemas-microsoft-com:office:word" xmlns:w="http://schemas.openxmlformats.org/wordprocessingml/2006/main" xmlns:w14="http://schemas.microsoft.com/office/word/2010/wordml" xmlns:w15="http://schemas.microsoft.com/office/word/2012/wordml" xmlns:w16cid="http://schemas.microsoft.com/office/word/2016/wordml/cid" xmlns:w16se="http://schemas.microsoft.com/office/word/2015/wordml/symex" xmlns:wpg="http://schemas.microsoft.com/office/word/2010/wordprocessingGroup" xmlns:wpi="http://schemas.microsoft.com/office/word/2010/wordprocessingInk" xmlns:wne="http://schemas.microsoft.com/office/word/2006/wordml" xmlns:wps="http://schemas.microsoft.com/office/word/2010/wordprocessingShape" mc:Ignorable="w14 w15 w16se w16cid wp14">
+<w:hdr xmlns:wpc="http://schemas.microsoft.com/office/word/2010/wordprocessingCanvas" xmlns:cx="http://schemas.microsoft.com/office/drawing/2014/chartex" xmlns:cx1="http://schemas.microsoft.com/office/drawing/2015/9/8/chartex" xmlns:mc="http://schemas.openxmlformats.org/markup-compatibility/2006" xmlns:o="urn:schemas-microsoft-com:office:office" xmlns:r="http://schemas.openxmlformats.org/officeDocument/2006/relationships" xmlns:m="http://schemas.openxmlformats.org/officeDocument/2006/math" xmlns:v="urn:schemas-microsoft-com:vml" xmlns:wp14="http://schemas.microsoft.com/office/word/2010/wordprocessingDrawing" xmlns:wp="http://schemas.openxmlformats.org/drawingml/2006/wordprocessingDrawing" xmlns:w10="urn:schemas-microsoft-com:office:word" xmlns:w="http://schemas.openxmlformats.org/wordprocessingml/2006/main" xmlns:w14="http://schemas.microsoft.com/office/word/2010/wordml" xmlns:w15="http://schemas.microsoft.com/office/word/2012/wordml" xmlns:w16se="http://schemas.microsoft.com/office/word/2015/wordml/symex" xmlns:wpg="http://schemas.microsoft.com/office/word/2010/wordprocessingGroup" xmlns:wpi="http://schemas.microsoft.com/office/word/2010/wordprocessingInk" xmlns:wne="http://schemas.microsoft.com/office/word/2006/wordml" xmlns:wps="http://schemas.microsoft.com/office/word/2010/wordprocessingShape" mc:Ignorable="w14 w15 w16se wp14">
   <w:p>
     <w:pPr>
       <w:pStyle w:val="Header"/>
@@ -5218,7 +5505,7 @@
 </file>
 
 <file path=word/header2.xml><?xml version="1.0" encoding="utf-8"?>
-<w:hdr xmlns:wpc="http://schemas.microsoft.com/office/word/2010/wordprocessingCanvas" xmlns:cx="http://schemas.microsoft.com/office/drawing/2014/chartex" xmlns:cx1="http://schemas.microsoft.com/office/drawing/2015/9/8/chartex" xmlns:cx2="http://schemas.microsoft.com/office/drawing/2015/10/21/chartex" xmlns:cx3="http://schemas.microsoft.com/office/drawing/2016/5/9/chartex" xmlns:cx4="http://schemas.microsoft.com/office/drawing/2016/5/10/chartex" xmlns:cx5="http://schemas.microsoft.com/office/drawing/2016/5/11/chartex" xmlns:cx6="http://schemas.microsoft.com/office/drawing/2016/5/12/chartex" xmlns:cx7="http://schemas.microsoft.com/office/drawing/2016/5/13/chartex" xmlns:cx8="http://schemas.microsoft.com/office/drawing/2016/5/14/chartex" xmlns:mc="http://schemas.openxmlformats.org/markup-compatibility/2006" xmlns:aink="http://schemas.microsoft.com/office/drawing/2016/ink" xmlns:am3d="http://schemas.microsoft.com/office/drawing/2017/model3d" xmlns:o="urn:schemas-microsoft-com:office:office" xmlns:r="http://schemas.openxmlformats.org/officeDocument/2006/relationships" xmlns:m="http://schemas.openxmlformats.org/officeDocument/2006/math" xmlns:v="urn:schemas-microsoft-com:vml" xmlns:wp14="http://schemas.microsoft.com/office/word/2010/wordprocessingDrawing" xmlns:wp="http://schemas.openxmlformats.org/drawingml/2006/wordprocessingDrawing" xmlns:w10="urn:schemas-microsoft-com:office:word" xmlns:w="http://schemas.openxmlformats.org/wordprocessingml/2006/main" xmlns:w14="http://schemas.microsoft.com/office/word/2010/wordml" xmlns:w15="http://schemas.microsoft.com/office/word/2012/wordml" xmlns:w16cid="http://schemas.microsoft.com/office/word/2016/wordml/cid" xmlns:w16se="http://schemas.microsoft.com/office/word/2015/wordml/symex" xmlns:wpg="http://schemas.microsoft.com/office/word/2010/wordprocessingGroup" xmlns:wpi="http://schemas.microsoft.com/office/word/2010/wordprocessingInk" xmlns:wne="http://schemas.microsoft.com/office/word/2006/wordml" xmlns:wps="http://schemas.microsoft.com/office/word/2010/wordprocessingShape" mc:Ignorable="w14 w15 w16se w16cid wp14">
+<w:hdr xmlns:wpc="http://schemas.microsoft.com/office/word/2010/wordprocessingCanvas" xmlns:cx="http://schemas.microsoft.com/office/drawing/2014/chartex" xmlns:cx1="http://schemas.microsoft.com/office/drawing/2015/9/8/chartex" xmlns:mc="http://schemas.openxmlformats.org/markup-compatibility/2006" xmlns:o="urn:schemas-microsoft-com:office:office" xmlns:r="http://schemas.openxmlformats.org/officeDocument/2006/relationships" xmlns:m="http://schemas.openxmlformats.org/officeDocument/2006/math" xmlns:v="urn:schemas-microsoft-com:vml" xmlns:wp14="http://schemas.microsoft.com/office/word/2010/wordprocessingDrawing" xmlns:wp="http://schemas.openxmlformats.org/drawingml/2006/wordprocessingDrawing" xmlns:w10="urn:schemas-microsoft-com:office:word" xmlns:w="http://schemas.openxmlformats.org/wordprocessingml/2006/main" xmlns:w14="http://schemas.microsoft.com/office/word/2010/wordml" xmlns:w15="http://schemas.microsoft.com/office/word/2012/wordml" xmlns:w16se="http://schemas.microsoft.com/office/word/2015/wordml/symex" xmlns:wpg="http://schemas.microsoft.com/office/word/2010/wordprocessingGroup" xmlns:wpi="http://schemas.microsoft.com/office/word/2010/wordprocessingInk" xmlns:wne="http://schemas.microsoft.com/office/word/2006/wordml" xmlns:wps="http://schemas.microsoft.com/office/word/2010/wordprocessingShape" mc:Ignorable="w14 w15 w16se wp14">
   <w:p>
     <w:pPr>
       <w:pStyle w:val="Header"/>
@@ -5228,7 +5515,7 @@
 </file>
 
 <file path=word/header3.xml><?xml version="1.0" encoding="utf-8"?>
-<w:hdr xmlns:wpc="http://schemas.microsoft.com/office/word/2010/wordprocessingCanvas" xmlns:cx="http://schemas.microsoft.com/office/drawing/2014/chartex" xmlns:cx1="http://schemas.microsoft.com/office/drawing/2015/9/8/chartex" xmlns:cx2="http://schemas.microsoft.com/office/drawing/2015/10/21/chartex" xmlns:cx3="http://schemas.microsoft.com/office/drawing/2016/5/9/chartex" xmlns:cx4="http://schemas.microsoft.com/office/drawing/2016/5/10/chartex" xmlns:cx5="http://schemas.microsoft.com/office/drawing/2016/5/11/chartex" xmlns:cx6="http://schemas.microsoft.com/office/drawing/2016/5/12/chartex" xmlns:cx7="http://schemas.microsoft.com/office/drawing/2016/5/13/chartex" xmlns:cx8="http://schemas.microsoft.com/office/drawing/2016/5/14/chartex" xmlns:mc="http://schemas.openxmlformats.org/markup-compatibility/2006" xmlns:aink="http://schemas.microsoft.com/office/drawing/2016/ink" xmlns:am3d="http://schemas.microsoft.com/office/drawing/2017/model3d" xmlns:o="urn:schemas-microsoft-com:office:office" xmlns:r="http://schemas.openxmlformats.org/officeDocument/2006/relationships" xmlns:m="http://schemas.openxmlformats.org/officeDocument/2006/math" xmlns:v="urn:schemas-microsoft-com:vml" xmlns:wp14="http://schemas.microsoft.com/office/word/2010/wordprocessingDrawing" xmlns:wp="http://schemas.openxmlformats.org/drawingml/2006/wordprocessingDrawing" xmlns:w10="urn:schemas-microsoft-com:office:word" xmlns:w="http://schemas.openxmlformats.org/wordprocessingml/2006/main" xmlns:w14="http://schemas.microsoft.com/office/word/2010/wordml" xmlns:w15="http://schemas.microsoft.com/office/word/2012/wordml" xmlns:w16cid="http://schemas.microsoft.com/office/word/2016/wordml/cid" xmlns:w16se="http://schemas.microsoft.com/office/word/2015/wordml/symex" xmlns:wpg="http://schemas.microsoft.com/office/word/2010/wordprocessingGroup" xmlns:wpi="http://schemas.microsoft.com/office/word/2010/wordprocessingInk" xmlns:wne="http://schemas.microsoft.com/office/word/2006/wordml" xmlns:wps="http://schemas.microsoft.com/office/word/2010/wordprocessingShape" mc:Ignorable="w14 w15 w16se w16cid wp14">
+<w:hdr xmlns:wpc="http://schemas.microsoft.com/office/word/2010/wordprocessingCanvas" xmlns:cx="http://schemas.microsoft.com/office/drawing/2014/chartex" xmlns:cx1="http://schemas.microsoft.com/office/drawing/2015/9/8/chartex" xmlns:mc="http://schemas.openxmlformats.org/markup-compatibility/2006" xmlns:o="urn:schemas-microsoft-com:office:office" xmlns:r="http://schemas.openxmlformats.org/officeDocument/2006/relationships" xmlns:m="http://schemas.openxmlformats.org/officeDocument/2006/math" xmlns:v="urn:schemas-microsoft-com:vml" xmlns:wp14="http://schemas.microsoft.com/office/word/2010/wordprocessingDrawing" xmlns:wp="http://schemas.openxmlformats.org/drawingml/2006/wordprocessingDrawing" xmlns:w10="urn:schemas-microsoft-com:office:word" xmlns:w="http://schemas.openxmlformats.org/wordprocessingml/2006/main" xmlns:w14="http://schemas.microsoft.com/office/word/2010/wordml" xmlns:w15="http://schemas.microsoft.com/office/word/2012/wordml" xmlns:w16se="http://schemas.microsoft.com/office/word/2015/wordml/symex" xmlns:wpg="http://schemas.microsoft.com/office/word/2010/wordprocessingGroup" xmlns:wpi="http://schemas.microsoft.com/office/word/2010/wordprocessingInk" xmlns:wne="http://schemas.microsoft.com/office/word/2006/wordml" xmlns:wps="http://schemas.microsoft.com/office/word/2010/wordprocessingShape" mc:Ignorable="w14 w15 w16se wp14">
   <w:p>
     <w:pPr>
       <w:pStyle w:val="Header"/>
@@ -5238,7 +5525,7 @@
 </file>
 
 <file path=word/numbering.xml><?xml version="1.0" encoding="utf-8"?>
-<w:numbering xmlns:wpc="http://schemas.microsoft.com/office/word/2010/wordprocessingCanvas" xmlns:cx="http://schemas.microsoft.com/office/drawing/2014/chartex" xmlns:cx1="http://schemas.microsoft.com/office/drawing/2015/9/8/chartex" xmlns:cx2="http://schemas.microsoft.com/office/drawing/2015/10/21/chartex" xmlns:cx3="http://schemas.microsoft.com/office/drawing/2016/5/9/chartex" xmlns:cx4="http://schemas.microsoft.com/office/drawing/2016/5/10/chartex" xmlns:cx5="http://schemas.microsoft.com/office/drawing/2016/5/11/chartex" xmlns:cx6="http://schemas.microsoft.com/office/drawing/2016/5/12/chartex" xmlns:cx7="http://schemas.microsoft.com/office/drawing/2016/5/13/chartex" xmlns:cx8="http://schemas.microsoft.com/office/drawing/2016/5/14/chartex" xmlns:mc="http://schemas.openxmlformats.org/markup-compatibility/2006" xmlns:aink="http://schemas.microsoft.com/office/drawing/2016/ink" xmlns:am3d="http://schemas.microsoft.com/office/drawing/2017/model3d" xmlns:o="urn:schemas-microsoft-com:office:office" xmlns:r="http://schemas.openxmlformats.org/officeDocument/2006/relationships" xmlns:m="http://schemas.openxmlformats.org/officeDocument/2006/math" xmlns:v="urn:schemas-microsoft-com:vml" xmlns:wp14="http://schemas.microsoft.com/office/word/2010/wordprocessingDrawing" xmlns:wp="http://schemas.openxmlformats.org/drawingml/2006/wordprocessingDrawing" xmlns:w10="urn:schemas-microsoft-com:office:word" xmlns:w="http://schemas.openxmlformats.org/wordprocessingml/2006/main" xmlns:w14="http://schemas.microsoft.com/office/word/2010/wordml" xmlns:w15="http://schemas.microsoft.com/office/word/2012/wordml" xmlns:w16cid="http://schemas.microsoft.com/office/word/2016/wordml/cid" xmlns:w16se="http://schemas.microsoft.com/office/word/2015/wordml/symex" xmlns:wpg="http://schemas.microsoft.com/office/word/2010/wordprocessingGroup" xmlns:wpi="http://schemas.microsoft.com/office/word/2010/wordprocessingInk" xmlns:wne="http://schemas.microsoft.com/office/word/2006/wordml" xmlns:wps="http://schemas.microsoft.com/office/word/2010/wordprocessingShape" mc:Ignorable="w14 w15 w16se w16cid wp14">
+<w:numbering xmlns:wpc="http://schemas.microsoft.com/office/word/2010/wordprocessingCanvas" xmlns:cx="http://schemas.microsoft.com/office/drawing/2014/chartex" xmlns:cx1="http://schemas.microsoft.com/office/drawing/2015/9/8/chartex" xmlns:mc="http://schemas.openxmlformats.org/markup-compatibility/2006" xmlns:o="urn:schemas-microsoft-com:office:office" xmlns:r="http://schemas.openxmlformats.org/officeDocument/2006/relationships" xmlns:m="http://schemas.openxmlformats.org/officeDocument/2006/math" xmlns:v="urn:schemas-microsoft-com:vml" xmlns:wp14="http://schemas.microsoft.com/office/word/2010/wordprocessingDrawing" xmlns:wp="http://schemas.openxmlformats.org/drawingml/2006/wordprocessingDrawing" xmlns:w10="urn:schemas-microsoft-com:office:word" xmlns:w="http://schemas.openxmlformats.org/wordprocessingml/2006/main" xmlns:w14="http://schemas.microsoft.com/office/word/2010/wordml" xmlns:w15="http://schemas.microsoft.com/office/word/2012/wordml" xmlns:w16se="http://schemas.microsoft.com/office/word/2015/wordml/symex" xmlns:wpg="http://schemas.microsoft.com/office/word/2010/wordprocessingGroup" xmlns:wpi="http://schemas.microsoft.com/office/word/2010/wordprocessingInk" xmlns:wne="http://schemas.microsoft.com/office/word/2006/wordml" xmlns:wps="http://schemas.microsoft.com/office/word/2010/wordprocessingShape" mc:Ignorable="w14 w15 w16se wp14">
   <w:abstractNum w:abstractNumId="0" w15:restartNumberingAfterBreak="0">
     <w:nsid w:val="1B7E62E4"/>
     <w:multiLevelType w:val="hybridMultilevel"/>
@@ -5871,7 +6158,7 @@
 </file>
 
 <file path=word/styles.xml><?xml version="1.0" encoding="utf-8"?>
-<w:styles xmlns:mc="http://schemas.openxmlformats.org/markup-compatibility/2006" xmlns:r="http://schemas.openxmlformats.org/officeDocument/2006/relationships" xmlns:w="http://schemas.openxmlformats.org/wordprocessingml/2006/main" xmlns:w14="http://schemas.microsoft.com/office/word/2010/wordml" xmlns:w15="http://schemas.microsoft.com/office/word/2012/wordml" xmlns:w16cid="http://schemas.microsoft.com/office/word/2016/wordml/cid" xmlns:w16se="http://schemas.microsoft.com/office/word/2015/wordml/symex" mc:Ignorable="w14 w15 w16se w16cid">
+<w:styles xmlns:mc="http://schemas.openxmlformats.org/markup-compatibility/2006" xmlns:r="http://schemas.openxmlformats.org/officeDocument/2006/relationships" xmlns:w="http://schemas.openxmlformats.org/wordprocessingml/2006/main" xmlns:w14="http://schemas.microsoft.com/office/word/2010/wordml" xmlns:w15="http://schemas.microsoft.com/office/word/2012/wordml" xmlns:w16se="http://schemas.microsoft.com/office/word/2015/wordml/symex" mc:Ignorable="w14 w15 w16se">
   <w:docDefaults>
     <w:rPrDefault>
       <w:rPr>
@@ -5887,7 +6174,7 @@
       </w:pPr>
     </w:pPrDefault>
   </w:docDefaults>
-  <w:latentStyles w:defLockedState="0" w:defUIPriority="99" w:defSemiHidden="0" w:defUnhideWhenUsed="0" w:defQFormat="0" w:count="376">
+  <w:latentStyles w:defLockedState="0" w:defUIPriority="99" w:defSemiHidden="0" w:defUnhideWhenUsed="0" w:defQFormat="0" w:count="371">
     <w:lsdException w:name="Normal" w:uiPriority="0" w:qFormat="1"/>
     <w:lsdException w:name="heading 1" w:uiPriority="9" w:qFormat="1"/>
     <w:lsdException w:name="heading 2" w:semiHidden="1" w:uiPriority="9" w:unhideWhenUsed="1" w:qFormat="1"/>
@@ -6259,11 +6546,6 @@
     <w:lsdException w:name="List Table 5 Dark Accent 6" w:uiPriority="50"/>
     <w:lsdException w:name="List Table 6 Colorful Accent 6" w:uiPriority="51"/>
     <w:lsdException w:name="List Table 7 Colorful Accent 6" w:uiPriority="52"/>
-    <w:lsdException w:name="Mention" w:semiHidden="1" w:unhideWhenUsed="1"/>
-    <w:lsdException w:name="Smart Hyperlink" w:semiHidden="1" w:unhideWhenUsed="1"/>
-    <w:lsdException w:name="Hashtag" w:semiHidden="1" w:unhideWhenUsed="1"/>
-    <w:lsdException w:name="Unresolved Mention" w:semiHidden="1" w:unhideWhenUsed="1"/>
-    <w:lsdException w:name="Smart Link" w:semiHidden="1" w:unhideWhenUsed="1"/>
   </w:latentStyles>
   <w:style w:type="paragraph" w:default="1" w:styleId="Normal">
     <w:name w:val="Normal"/>
@@ -7488,12 +7770,6 @@
 </file>
 
 <file path=customXml/item1.xml><?xml version="1.0" encoding="utf-8"?>
-<p:properties xmlns:p="http://schemas.microsoft.com/office/2006/metadata/properties" xmlns:xsi="http://www.w3.org/2001/XMLSchema-instance" xmlns:pc="http://schemas.microsoft.com/office/infopath/2007/PartnerControls">
-  <documentManagement/>
-</p:properties>
-</file>
-
-<file path=customXml/item2.xml><?xml version="1.0" encoding="utf-8"?>
 <ct:contentTypeSchema xmlns:ct="http://schemas.microsoft.com/office/2006/metadata/contentType" xmlns:ma="http://schemas.microsoft.com/office/2006/metadata/properties/metaAttributes" ct:_="" ma:_="" ma:contentTypeName="Document" ma:contentTypeID="0x0101000621F81D853A1A47817F8198A8130CCF" ma:contentTypeVersion="4" ma:contentTypeDescription="Create a new document." ma:contentTypeScope="" ma:versionID="215d6156fb429bf28cda6676cb7cabd4">
   <xsd:schema xmlns:xsd="http://www.w3.org/2001/XMLSchema" xmlns:xs="http://www.w3.org/2001/XMLSchema" xmlns:p="http://schemas.microsoft.com/office/2006/metadata/properties" targetNamespace="http://schemas.microsoft.com/office/2006/metadata/properties" ma:root="true" ma:fieldsID="1dab2e3c9ece9446628f55e6a105fe53">
     <xsd:element name="properties">
@@ -7607,7 +7883,7 @@
 </ct:contentTypeSchema>
 </file>
 
-<file path=customXml/item3.xml><?xml version="1.0" encoding="utf-8"?>
+<file path=customXml/item2.xml><?xml version="1.0" encoding="utf-8"?>
 <?mso-contentType ?>
 <FormTemplates xmlns="http://schemas.microsoft.com/sharepoint/v3/contenttype/forms">
   <Display>DocumentLibraryForm</Display>
@@ -7616,16 +7892,13 @@
 </FormTemplates>
 </file>
 
-<file path=customXml/itemProps1.xml><?xml version="1.0" encoding="utf-8"?>
-<ds:datastoreItem xmlns:ds="http://schemas.openxmlformats.org/officeDocument/2006/customXml" ds:itemID="{2FB6A88D-C0F4-4AB4-9A8D-893F0A325A49}">
-  <ds:schemaRefs>
-    <ds:schemaRef ds:uri="http://schemas.microsoft.com/office/2006/metadata/properties"/>
-    <ds:schemaRef ds:uri="http://schemas.microsoft.com/office/infopath/2007/PartnerControls"/>
-  </ds:schemaRefs>
-</ds:datastoreItem>
+<file path=customXml/item3.xml><?xml version="1.0" encoding="utf-8"?>
+<p:properties xmlns:p="http://schemas.microsoft.com/office/2006/metadata/properties" xmlns:xsi="http://www.w3.org/2001/XMLSchema-instance" xmlns:pc="http://schemas.microsoft.com/office/infopath/2007/PartnerControls">
+  <documentManagement/>
+</p:properties>
 </file>
 
-<file path=customXml/itemProps2.xml><?xml version="1.0" encoding="utf-8"?>
+<file path=customXml/itemProps1.xml><?xml version="1.0" encoding="utf-8"?>
 <ds:datastoreItem xmlns:ds="http://schemas.openxmlformats.org/officeDocument/2006/customXml" ds:itemID="{79BF5F0E-E726-4FF3-902F-4740BB94A5FC}">
   <ds:schemaRefs>
     <ds:schemaRef ds:uri="http://schemas.microsoft.com/office/2006/metadata/contentType"/>
@@ -7641,10 +7914,25 @@
 </ds:datastoreItem>
 </file>
 
-<file path=customXml/itemProps3.xml><?xml version="1.0" encoding="utf-8"?>
+<file path=customXml/itemProps2.xml><?xml version="1.0" encoding="utf-8"?>
 <ds:datastoreItem xmlns:ds="http://schemas.openxmlformats.org/officeDocument/2006/customXml" ds:itemID="{BC21FEC6-7776-426D-8C58-49B070032055}">
   <ds:schemaRefs>
     <ds:schemaRef ds:uri="http://schemas.microsoft.com/sharepoint/v3/contenttype/forms"/>
   </ds:schemaRefs>
 </ds:datastoreItem>
+</file>
+
+<file path=customXml/itemProps3.xml><?xml version="1.0" encoding="utf-8"?>
+<ds:datastoreItem xmlns:ds="http://schemas.openxmlformats.org/officeDocument/2006/customXml" ds:itemID="{2FB6A88D-C0F4-4AB4-9A8D-893F0A325A49}">
+  <ds:schemaRefs>
+    <ds:schemaRef ds:uri="http://schemas.openxmlformats.org/package/2006/metadata/core-properties"/>
+    <ds:schemaRef ds:uri="http://purl.org/dc/terms/"/>
+    <ds:schemaRef ds:uri="http://schemas.microsoft.com/office/infopath/2007/PartnerControls"/>
+    <ds:schemaRef ds:uri="http://schemas.microsoft.com/office/2006/documentManagement/types"/>
+    <ds:schemaRef ds:uri="http://schemas.microsoft.com/office/2006/metadata/properties"/>
+    <ds:schemaRef ds:uri="http://purl.org/dc/elements/1.1/"/>
+    <ds:schemaRef ds:uri="http://www.w3.org/XML/1998/namespace"/>
+    <ds:schemaRef ds:uri="http://purl.org/dc/dcmitype/"/>
+  </ds:schemaRefs>
+</ds:datastoreItem>
 </file>
</xml_diff>